<commit_message>
update de la doc pour la connexion SSH
</commit_message>
<xml_diff>
--- a/Doc/Documentation_MAJ_CSU.docx
+++ b/Doc/Documentation_MAJ_CSU.docx
@@ -19,8 +19,19 @@
           <w:sz w:val="32"/>
           <w:szCs w:val="32"/>
         </w:rPr>
-        <w:t>Documentation pour l’utilisation de Swisscenter</w:t>
-      </w:r>
+        <w:t xml:space="preserve">Documentation pour l’utilisation de </w:t>
+      </w:r>
+      <w:proofErr w:type="spellStart"/>
+      <w:r>
+        <w:rPr>
+          <w:b/>
+          <w:bCs/>
+          <w:sz w:val="32"/>
+          <w:szCs w:val="32"/>
+        </w:rPr>
+        <w:t>Swisscenter</w:t>
+      </w:r>
+      <w:proofErr w:type="spellEnd"/>
     </w:p>
     <w:p/>
     <w:p>
@@ -49,7 +60,15 @@
         </w:numPr>
       </w:pPr>
       <w:r>
-        <w:t>Connecter vous sur le compte CSU dans Swisscenter par cet url :</w:t>
+        <w:t xml:space="preserve">Connecter vous sur le compte CSU dans </w:t>
+      </w:r>
+      <w:proofErr w:type="spellStart"/>
+      <w:r>
+        <w:t>Swisscenter</w:t>
+      </w:r>
+      <w:proofErr w:type="spellEnd"/>
+      <w:r>
+        <w:t xml:space="preserve"> par cet url :</w:t>
       </w:r>
       <w:r>
         <w:t xml:space="preserve"> </w:t>
@@ -141,7 +160,15 @@
         </w:numPr>
       </w:pPr>
       <w:r>
-        <w:t>La prise en charge des htaccess. (</w:t>
+        <w:t xml:space="preserve">La prise en charge des </w:t>
+      </w:r>
+      <w:proofErr w:type="spellStart"/>
+      <w:r>
+        <w:t>htaccess</w:t>
+      </w:r>
+      <w:proofErr w:type="spellEnd"/>
+      <w:r>
+        <w:t>. (</w:t>
       </w:r>
       <w:r>
         <w:t>Par</w:t>
@@ -247,7 +274,15 @@
         </w:numPr>
       </w:pPr>
       <w:r>
-        <w:t>Connecter vous sur le compte CSU dans Swisscenter par cet url :</w:t>
+        <w:t xml:space="preserve">Connecter vous sur le compte CSU dans </w:t>
+      </w:r>
+      <w:proofErr w:type="spellStart"/>
+      <w:r>
+        <w:t>Swisscenter</w:t>
+      </w:r>
+      <w:proofErr w:type="spellEnd"/>
+      <w:r>
+        <w:t xml:space="preserve"> par cet url :</w:t>
       </w:r>
       <w:r>
         <w:t xml:space="preserve"> </w:t>
@@ -346,41 +381,62 @@
         </w:rPr>
       </w:pPr>
       <w:r>
-        <w:t>Puis installer FileZilla</w:t>
-      </w:r>
-    </w:p>
-    <w:p>
-      <w:pPr>
-        <w:pStyle w:val="Paragraphedeliste"/>
-        <w:numPr>
-          <w:ilvl w:val="0"/>
-          <w:numId w:val="2"/>
-        </w:numPr>
-        <w:rPr>
-          <w:b/>
-          <w:bCs/>
-          <w:u w:val="single"/>
-        </w:rPr>
-      </w:pPr>
-      <w:r>
-        <w:t>Dans FileZilla faites fichier -&gt; gestionnaire de sites</w:t>
-      </w:r>
-    </w:p>
-    <w:p>
-      <w:pPr>
-        <w:pStyle w:val="Paragraphedeliste"/>
-        <w:numPr>
-          <w:ilvl w:val="0"/>
-          <w:numId w:val="2"/>
-        </w:numPr>
-        <w:rPr>
-          <w:b/>
-          <w:bCs/>
-          <w:u w:val="single"/>
-        </w:rPr>
-      </w:pPr>
-      <w:r>
-        <w:t>Renommer tout d’abbord le nom de votre site en dessous du dossier Mes Sites</w:t>
+        <w:t xml:space="preserve">Puis installer </w:t>
+      </w:r>
+      <w:proofErr w:type="spellStart"/>
+      <w:r>
+        <w:t>FileZilla</w:t>
+      </w:r>
+      <w:proofErr w:type="spellEnd"/>
+    </w:p>
+    <w:p>
+      <w:pPr>
+        <w:pStyle w:val="Paragraphedeliste"/>
+        <w:numPr>
+          <w:ilvl w:val="0"/>
+          <w:numId w:val="2"/>
+        </w:numPr>
+        <w:rPr>
+          <w:b/>
+          <w:bCs/>
+          <w:u w:val="single"/>
+        </w:rPr>
+      </w:pPr>
+      <w:r>
+        <w:t xml:space="preserve">Dans </w:t>
+      </w:r>
+      <w:proofErr w:type="spellStart"/>
+      <w:r>
+        <w:t>FileZilla</w:t>
+      </w:r>
+      <w:proofErr w:type="spellEnd"/>
+      <w:r>
+        <w:t xml:space="preserve"> faites fichier -&gt; gestionnaire de sites</w:t>
+      </w:r>
+    </w:p>
+    <w:p>
+      <w:pPr>
+        <w:pStyle w:val="Paragraphedeliste"/>
+        <w:numPr>
+          <w:ilvl w:val="0"/>
+          <w:numId w:val="2"/>
+        </w:numPr>
+        <w:rPr>
+          <w:b/>
+          <w:bCs/>
+          <w:u w:val="single"/>
+        </w:rPr>
+      </w:pPr>
+      <w:r>
+        <w:t>Renommer tout d’</w:t>
+      </w:r>
+      <w:proofErr w:type="spellStart"/>
+      <w:r>
+        <w:t>abbord</w:t>
+      </w:r>
+      <w:proofErr w:type="spellEnd"/>
+      <w:r>
+        <w:t xml:space="preserve"> le nom de votre site en dessous du dossier Mes Sites</w:t>
       </w:r>
     </w:p>
     <w:p>
@@ -431,8 +487,13 @@
         </w:rPr>
       </w:pPr>
       <w:r>
-        <w:t>Hôte : Retournez sur Swisscenter</w:t>
-      </w:r>
+        <w:t xml:space="preserve">Hôte : Retournez sur </w:t>
+      </w:r>
+      <w:proofErr w:type="spellStart"/>
+      <w:r>
+        <w:t>Swisscenter</w:t>
+      </w:r>
+      <w:proofErr w:type="spellEnd"/>
     </w:p>
     <w:p>
       <w:pPr>
@@ -465,8 +526,21 @@
         </w:rPr>
       </w:pPr>
       <w:r>
-        <w:t>Prenez le nom et mettez le dans hôte sur FileZilla</w:t>
-      </w:r>
+        <w:t xml:space="preserve">Prenez le nom et </w:t>
+      </w:r>
+      <w:proofErr w:type="spellStart"/>
+      <w:r>
+        <w:t>mettez le</w:t>
+      </w:r>
+      <w:proofErr w:type="spellEnd"/>
+      <w:r>
+        <w:t xml:space="preserve"> dans hôte sur </w:t>
+      </w:r>
+      <w:proofErr w:type="spellStart"/>
+      <w:r>
+        <w:t>FileZilla</w:t>
+      </w:r>
+      <w:proofErr w:type="spellEnd"/>
     </w:p>
     <w:p>
       <w:pPr>
@@ -482,8 +556,13 @@
         </w:rPr>
       </w:pPr>
       <w:r>
-        <w:t>Numéro de port : Retournez sur Swisscenter</w:t>
-      </w:r>
+        <w:t xml:space="preserve">Numéro de port : Retournez sur </w:t>
+      </w:r>
+      <w:proofErr w:type="spellStart"/>
+      <w:r>
+        <w:t>Swisscenter</w:t>
+      </w:r>
+      <w:proofErr w:type="spellEnd"/>
     </w:p>
     <w:p>
       <w:pPr>
@@ -536,8 +615,13 @@
         </w:rPr>
       </w:pPr>
       <w:r>
-        <w:t>Prenez-le et mettez-le sur FileZilla</w:t>
-      </w:r>
+        <w:t xml:space="preserve">Prenez-le et mettez-le sur </w:t>
+      </w:r>
+      <w:proofErr w:type="spellStart"/>
+      <w:r>
+        <w:t>FileZilla</w:t>
+      </w:r>
+      <w:proofErr w:type="spellEnd"/>
     </w:p>
     <w:p>
       <w:pPr>
@@ -590,8 +674,13 @@
         <w:t xml:space="preserve">Identifiant : </w:t>
       </w:r>
       <w:r>
-        <w:t>Retournez sur Swisscenter</w:t>
-      </w:r>
+        <w:t xml:space="preserve">Retournez sur </w:t>
+      </w:r>
+      <w:proofErr w:type="spellStart"/>
+      <w:r>
+        <w:t>Swisscenter</w:t>
+      </w:r>
+      <w:proofErr w:type="spellEnd"/>
     </w:p>
     <w:p>
       <w:pPr>
@@ -640,8 +729,13 @@
           <w:u w:val="single"/>
         </w:rPr>
       </w:pPr>
-      <w:r>
-        <w:t>Mettez le dans le dossier que vous voulez</w:t>
+      <w:proofErr w:type="spellStart"/>
+      <w:r>
+        <w:t>Mettez le</w:t>
+      </w:r>
+      <w:proofErr w:type="spellEnd"/>
+      <w:r>
+        <w:t xml:space="preserve"> dans le dossier que vous voulez</w:t>
       </w:r>
     </w:p>
     <w:p>
@@ -806,7 +900,15 @@
         </w:numPr>
       </w:pPr>
       <w:r>
-        <w:t>1 : Celle d’en haut à gauche permet d’avoir accès à sont propre répertoire de fichiers</w:t>
+        <w:t xml:space="preserve">1 : Celle d’en haut à gauche permet d’avoir accès à </w:t>
+      </w:r>
+      <w:proofErr w:type="spellStart"/>
+      <w:r>
+        <w:t>sont</w:t>
+      </w:r>
+      <w:proofErr w:type="spellEnd"/>
+      <w:r>
+        <w:t xml:space="preserve"> propre répertoire de fichiers</w:t>
       </w:r>
     </w:p>
     <w:p>
@@ -851,13 +953,449 @@
         </w:numPr>
       </w:pPr>
       <w:r>
-        <w:t xml:space="preserve">4 : Celle d’en bas à droite est le site que vous voulez utilisez sur Swisscenter et vous devez </w:t>
+        <w:t xml:space="preserve">4 : Celle d’en bas à droite est le site que vous voulez utilisez sur </w:t>
+      </w:r>
+      <w:proofErr w:type="spellStart"/>
+      <w:r>
+        <w:t>Swisscenter</w:t>
+      </w:r>
+      <w:proofErr w:type="spellEnd"/>
+      <w:r>
+        <w:t xml:space="preserve"> et vous devez </w:t>
       </w:r>
       <w:r>
         <w:t>glisser les dossiers que vous voulez utilisez dedans</w:t>
       </w:r>
     </w:p>
     <w:p/>
+    <w:p>
+      <w:pPr>
+        <w:rPr>
+          <w:b/>
+          <w:bCs/>
+          <w:u w:val="single"/>
+        </w:rPr>
+      </w:pPr>
+      <w:r>
+        <w:rPr>
+          <w:b/>
+          <w:bCs/>
+        </w:rPr>
+        <w:t xml:space="preserve">Config </w:t>
+      </w:r>
+      <w:proofErr w:type="spellStart"/>
+      <w:r>
+        <w:rPr>
+          <w:b/>
+          <w:bCs/>
+        </w:rPr>
+        <w:t>php</w:t>
+      </w:r>
+      <w:proofErr w:type="spellEnd"/>
+      <w:r>
+        <w:rPr>
+          <w:b/>
+          <w:bCs/>
+        </w:rPr>
+        <w:t> : 7.4 recommandé</w:t>
+      </w:r>
+    </w:p>
+    <w:p>
+      <w:pPr>
+        <w:rPr>
+          <w:b/>
+          <w:bCs/>
+          <w:u w:val="single"/>
+        </w:rPr>
+      </w:pPr>
+      <w:r>
+        <w:rPr>
+          <w:b/>
+          <w:bCs/>
+          <w:u w:val="single"/>
+        </w:rPr>
+        <w:lastRenderedPageBreak/>
+        <w:t>Connexion en SSH :</w:t>
+      </w:r>
+    </w:p>
+    <w:p>
+      <w:pPr>
+        <w:pStyle w:val="Paragraphedeliste"/>
+        <w:numPr>
+          <w:ilvl w:val="0"/>
+          <w:numId w:val="2"/>
+        </w:numPr>
+      </w:pPr>
+      <w:r>
+        <w:t xml:space="preserve">Connecter vous sur le compte CSU dans </w:t>
+      </w:r>
+      <w:proofErr w:type="spellStart"/>
+      <w:r>
+        <w:t>Swisscenter</w:t>
+      </w:r>
+      <w:proofErr w:type="spellEnd"/>
+      <w:r>
+        <w:t xml:space="preserve"> par cet url :</w:t>
+      </w:r>
+      <w:r>
+        <w:t xml:space="preserve"> </w:t>
+      </w:r>
+      <w:hyperlink r:id="rId7" w:tgtFrame="_blank" w:tooltip="https://apanel.swisscenter.com/hosting.php/login" w:history="1">
+        <w:r>
+          <w:rPr>
+            <w:rStyle w:val="Lienhypertexte"/>
+            <w:rFonts w:ascii="Helvetica" w:hAnsi="Helvetica" w:cs="Helvetica"/>
+            <w:u w:val="none"/>
+            <w:bdr w:val="none" w:sz="0" w:space="0" w:color="auto" w:frame="1"/>
+          </w:rPr>
+          <w:t>https://apanel.swisscenter.com/hosting.php/login</w:t>
+        </w:r>
+      </w:hyperlink>
+    </w:p>
+    <w:p>
+      <w:pPr>
+        <w:pStyle w:val="Paragraphedeliste"/>
+        <w:numPr>
+          <w:ilvl w:val="0"/>
+          <w:numId w:val="2"/>
+        </w:numPr>
+        <w:rPr>
+          <w:b/>
+          <w:bCs/>
+          <w:u w:val="single"/>
+        </w:rPr>
+      </w:pPr>
+      <w:r>
+        <w:t>Appuyé sur le domaine que vous voulez utiliser</w:t>
+      </w:r>
+    </w:p>
+    <w:p>
+      <w:pPr>
+        <w:pStyle w:val="Paragraphedeliste"/>
+        <w:numPr>
+          <w:ilvl w:val="0"/>
+          <w:numId w:val="2"/>
+        </w:numPr>
+        <w:rPr>
+          <w:b/>
+          <w:bCs/>
+          <w:u w:val="single"/>
+        </w:rPr>
+      </w:pPr>
+      <w:r>
+        <w:t xml:space="preserve">Allée sur la case </w:t>
+      </w:r>
+      <w:r>
+        <w:t>Accès SSH</w:t>
+      </w:r>
+    </w:p>
+    <w:p>
+      <w:pPr>
+        <w:pStyle w:val="Paragraphedeliste"/>
+        <w:numPr>
+          <w:ilvl w:val="0"/>
+          <w:numId w:val="2"/>
+        </w:numPr>
+        <w:rPr>
+          <w:b/>
+          <w:bCs/>
+          <w:u w:val="single"/>
+        </w:rPr>
+      </w:pPr>
+      <w:r>
+        <w:t>Appuyé ensuite sur « Comment se connecter ? »</w:t>
+      </w:r>
+    </w:p>
+    <w:p>
+      <w:pPr>
+        <w:pStyle w:val="Paragraphedeliste"/>
+        <w:numPr>
+          <w:ilvl w:val="0"/>
+          <w:numId w:val="2"/>
+        </w:numPr>
+        <w:rPr>
+          <w:b/>
+          <w:bCs/>
+          <w:u w:val="single"/>
+        </w:rPr>
+      </w:pPr>
+      <w:r>
+        <w:t>Si vous utilisez Windows allé sur les commentaires pour Windows</w:t>
+      </w:r>
+    </w:p>
+    <w:p>
+      <w:pPr>
+        <w:pStyle w:val="Paragraphedeliste"/>
+        <w:numPr>
+          <w:ilvl w:val="0"/>
+          <w:numId w:val="2"/>
+        </w:numPr>
+        <w:rPr>
+          <w:b/>
+          <w:bCs/>
+          <w:u w:val="single"/>
+        </w:rPr>
+      </w:pPr>
+      <w:r>
+        <w:t xml:space="preserve">Téléchargez </w:t>
+      </w:r>
+      <w:proofErr w:type="spellStart"/>
+      <w:r>
+        <w:t>Putty</w:t>
+      </w:r>
+      <w:proofErr w:type="spellEnd"/>
+      <w:r>
+        <w:t xml:space="preserve"> et </w:t>
+      </w:r>
+      <w:proofErr w:type="spellStart"/>
+      <w:r>
+        <w:t>Puttygen</w:t>
+      </w:r>
+      <w:proofErr w:type="spellEnd"/>
+      <w:r>
+        <w:t xml:space="preserve"> qui vous permettra de </w:t>
+      </w:r>
+      <w:r>
+        <w:t>générer</w:t>
+      </w:r>
+      <w:r>
+        <w:t xml:space="preserve"> votre clé</w:t>
+      </w:r>
+    </w:p>
+    <w:p>
+      <w:pPr>
+        <w:pStyle w:val="Paragraphedeliste"/>
+        <w:numPr>
+          <w:ilvl w:val="0"/>
+          <w:numId w:val="2"/>
+        </w:numPr>
+        <w:rPr>
+          <w:b/>
+          <w:bCs/>
+          <w:u w:val="single"/>
+        </w:rPr>
+      </w:pPr>
+      <w:r>
+        <w:t>Une fois installé</w:t>
+      </w:r>
+      <w:r>
+        <w:t xml:space="preserve">, ouvrez </w:t>
+      </w:r>
+      <w:proofErr w:type="spellStart"/>
+      <w:r>
+        <w:t>Puttygen</w:t>
+      </w:r>
+      <w:proofErr w:type="spellEnd"/>
+      <w:r>
+        <w:t xml:space="preserve"> et </w:t>
+      </w:r>
+      <w:r>
+        <w:t xml:space="preserve">lisez </w:t>
+      </w:r>
+      <w:r>
+        <w:t>le reste pour générer votre clé</w:t>
+      </w:r>
+    </w:p>
+    <w:p>
+      <w:pPr>
+        <w:pStyle w:val="Paragraphedeliste"/>
+        <w:numPr>
+          <w:ilvl w:val="0"/>
+          <w:numId w:val="2"/>
+        </w:numPr>
+        <w:rPr>
+          <w:b/>
+          <w:bCs/>
+          <w:u w:val="single"/>
+        </w:rPr>
+      </w:pPr>
+      <w:r>
+        <w:t>N’oubliez pas de sauvegarder vos clés privées et publics</w:t>
+      </w:r>
+    </w:p>
+    <w:p>
+      <w:pPr>
+        <w:pStyle w:val="Paragraphedeliste"/>
+        <w:numPr>
+          <w:ilvl w:val="0"/>
+          <w:numId w:val="2"/>
+        </w:numPr>
+        <w:rPr>
+          <w:b/>
+          <w:bCs/>
+          <w:u w:val="single"/>
+        </w:rPr>
+      </w:pPr>
+      <w:r>
+        <w:t xml:space="preserve">Allé maintenant sur l’application </w:t>
+      </w:r>
+      <w:proofErr w:type="spellStart"/>
+      <w:r>
+        <w:t>Putty</w:t>
+      </w:r>
+      <w:proofErr w:type="spellEnd"/>
+    </w:p>
+    <w:p>
+      <w:pPr>
+        <w:pStyle w:val="Paragraphedeliste"/>
+        <w:numPr>
+          <w:ilvl w:val="0"/>
+          <w:numId w:val="2"/>
+        </w:numPr>
+        <w:rPr>
+          <w:b/>
+          <w:bCs/>
+          <w:u w:val="single"/>
+        </w:rPr>
+      </w:pPr>
+      <w:r>
+        <w:t xml:space="preserve">Dans l’Host Name vous devez insérez votre nom de domaine de votre site (vous y avez accès dans </w:t>
+      </w:r>
+      <w:proofErr w:type="spellStart"/>
+      <w:r>
+        <w:t>s</w:t>
+      </w:r>
+      <w:r>
+        <w:t>wisscenter</w:t>
+      </w:r>
+      <w:proofErr w:type="spellEnd"/>
+      <w:r>
+        <w:t>.</w:t>
+      </w:r>
+    </w:p>
+    <w:p>
+      <w:pPr>
+        <w:pStyle w:val="Paragraphedeliste"/>
+        <w:numPr>
+          <w:ilvl w:val="0"/>
+          <w:numId w:val="2"/>
+        </w:numPr>
+        <w:rPr>
+          <w:b/>
+          <w:bCs/>
+          <w:u w:val="single"/>
+        </w:rPr>
+      </w:pPr>
+      <w:r>
+        <w:t>Ensuite sauver votre session avec un nom pour sauvegarder vos changements</w:t>
+      </w:r>
+    </w:p>
+    <w:p>
+      <w:pPr>
+        <w:pStyle w:val="Paragraphedeliste"/>
+        <w:numPr>
+          <w:ilvl w:val="0"/>
+          <w:numId w:val="2"/>
+        </w:numPr>
+        <w:rPr>
+          <w:b/>
+          <w:bCs/>
+          <w:u w:val="single"/>
+        </w:rPr>
+      </w:pPr>
+      <w:r>
+        <w:t>Puis continuer à suivre les instructions sur le site</w:t>
+      </w:r>
+    </w:p>
+    <w:p>
+      <w:pPr>
+        <w:pStyle w:val="Paragraphedeliste"/>
+        <w:numPr>
+          <w:ilvl w:val="0"/>
+          <w:numId w:val="2"/>
+        </w:numPr>
+        <w:rPr>
+          <w:b/>
+          <w:bCs/>
+          <w:u w:val="single"/>
+        </w:rPr>
+      </w:pPr>
+      <w:r>
+        <w:t xml:space="preserve">Donc allé dans les catégories et allé sur </w:t>
+      </w:r>
+      <w:proofErr w:type="spellStart"/>
+      <w:r>
+        <w:t>Auth</w:t>
+      </w:r>
+      <w:proofErr w:type="spellEnd"/>
+      <w:r>
+        <w:t xml:space="preserve"> (Authentification)</w:t>
+      </w:r>
+    </w:p>
+    <w:p>
+      <w:pPr>
+        <w:pStyle w:val="Paragraphedeliste"/>
+        <w:numPr>
+          <w:ilvl w:val="0"/>
+          <w:numId w:val="2"/>
+        </w:numPr>
+        <w:rPr>
+          <w:b/>
+          <w:bCs/>
+          <w:u w:val="single"/>
+        </w:rPr>
+      </w:pPr>
+      <w:r>
+        <w:t>Allé chercher votre clé privé</w:t>
+      </w:r>
+      <w:r>
+        <w:t>e</w:t>
+      </w:r>
+      <w:r>
+        <w:t xml:space="preserve"> sauvegarder dans un dossier avant et puis clique sur open</w:t>
+      </w:r>
+    </w:p>
+    <w:p>
+      <w:pPr>
+        <w:pStyle w:val="Paragraphedeliste"/>
+        <w:numPr>
+          <w:ilvl w:val="0"/>
+          <w:numId w:val="2"/>
+        </w:numPr>
+        <w:rPr>
+          <w:b/>
+          <w:bCs/>
+          <w:u w:val="single"/>
+        </w:rPr>
+      </w:pPr>
+      <w:r>
+        <w:t>A présent</w:t>
+      </w:r>
+      <w:r>
+        <w:t xml:space="preserve"> vous devez vous connecter car vous avez un login devant vous avec </w:t>
+      </w:r>
+      <w:r>
+        <w:t xml:space="preserve">une fenêtre noire, ceci est l’interface de </w:t>
+      </w:r>
+      <w:proofErr w:type="spellStart"/>
+      <w:r>
+        <w:t>P</w:t>
+      </w:r>
+      <w:r>
+        <w:t>utty</w:t>
+      </w:r>
+      <w:proofErr w:type="spellEnd"/>
+      <w:r>
+        <w:t xml:space="preserve"> de ligne de commande pour pouvoir contrôler votre site</w:t>
+      </w:r>
+      <w:r>
+        <w:t xml:space="preserve"> à distance</w:t>
+      </w:r>
+    </w:p>
+    <w:p>
+      <w:pPr>
+        <w:pStyle w:val="Paragraphedeliste"/>
+        <w:numPr>
+          <w:ilvl w:val="0"/>
+          <w:numId w:val="2"/>
+        </w:numPr>
+        <w:rPr>
+          <w:b/>
+          <w:bCs/>
+          <w:u w:val="single"/>
+        </w:rPr>
+      </w:pPr>
+    </w:p>
     <w:sectPr>
       <w:pgSz w:w="11906" w:h="16838"/>
       <w:pgMar w:top="1417" w:right="1417" w:bottom="1417" w:left="1417" w:header="708" w:footer="708" w:gutter="0"/>

</xml_diff>

<commit_message>
WIP doc_MAJ_CSU / WIP drugmodel
</commit_message>
<xml_diff>
--- a/Doc/Documentation_MAJ_CSU.docx
+++ b/Doc/Documentation_MAJ_CSU.docx
@@ -19,19 +19,8 @@
           <w:sz w:val="32"/>
           <w:szCs w:val="32"/>
         </w:rPr>
-        <w:t xml:space="preserve">Documentation pour l’utilisation de </w:t>
-      </w:r>
-      <w:proofErr w:type="spellStart"/>
-      <w:r>
-        <w:rPr>
-          <w:b/>
-          <w:bCs/>
-          <w:sz w:val="32"/>
-          <w:szCs w:val="32"/>
-        </w:rPr>
-        <w:t>Swisscenter</w:t>
-      </w:r>
-      <w:proofErr w:type="spellEnd"/>
+        <w:t>Documentation pour l’utilisation de Swisscenter</w:t>
+      </w:r>
     </w:p>
     <w:p/>
     <w:p>
@@ -60,15 +49,7 @@
         </w:numPr>
       </w:pPr>
       <w:r>
-        <w:t xml:space="preserve">Connecter vous sur le compte CSU dans </w:t>
-      </w:r>
-      <w:proofErr w:type="spellStart"/>
-      <w:r>
-        <w:t>Swisscenter</w:t>
-      </w:r>
-      <w:proofErr w:type="spellEnd"/>
-      <w:r>
-        <w:t xml:space="preserve"> par cet url :</w:t>
+        <w:t>Connecter vous sur le compte CSU dans Swisscenter par cet url :</w:t>
       </w:r>
       <w:r>
         <w:t xml:space="preserve"> </w:t>
@@ -160,15 +141,7 @@
         </w:numPr>
       </w:pPr>
       <w:r>
-        <w:t xml:space="preserve">La prise en charge des </w:t>
-      </w:r>
-      <w:proofErr w:type="spellStart"/>
-      <w:r>
-        <w:t>htaccess</w:t>
-      </w:r>
-      <w:proofErr w:type="spellEnd"/>
-      <w:r>
-        <w:t>. (</w:t>
+        <w:t>La prise en charge des htaccess. (</w:t>
       </w:r>
       <w:r>
         <w:t>Par</w:t>
@@ -274,15 +247,7 @@
         </w:numPr>
       </w:pPr>
       <w:r>
-        <w:t xml:space="preserve">Connecter vous sur le compte CSU dans </w:t>
-      </w:r>
-      <w:proofErr w:type="spellStart"/>
-      <w:r>
-        <w:t>Swisscenter</w:t>
-      </w:r>
-      <w:proofErr w:type="spellEnd"/>
-      <w:r>
-        <w:t xml:space="preserve"> par cet url :</w:t>
+        <w:t>Connecter vous sur le compte CSU dans Swisscenter par cet url :</w:t>
       </w:r>
       <w:r>
         <w:t xml:space="preserve"> </w:t>
@@ -381,62 +346,41 @@
         </w:rPr>
       </w:pPr>
       <w:r>
-        <w:t xml:space="preserve">Puis installer </w:t>
-      </w:r>
-      <w:proofErr w:type="spellStart"/>
-      <w:r>
-        <w:t>FileZilla</w:t>
-      </w:r>
-      <w:proofErr w:type="spellEnd"/>
-    </w:p>
-    <w:p>
-      <w:pPr>
-        <w:pStyle w:val="Paragraphedeliste"/>
-        <w:numPr>
-          <w:ilvl w:val="0"/>
-          <w:numId w:val="2"/>
-        </w:numPr>
-        <w:rPr>
-          <w:b/>
-          <w:bCs/>
-          <w:u w:val="single"/>
-        </w:rPr>
-      </w:pPr>
-      <w:r>
-        <w:t xml:space="preserve">Dans </w:t>
-      </w:r>
-      <w:proofErr w:type="spellStart"/>
-      <w:r>
-        <w:t>FileZilla</w:t>
-      </w:r>
-      <w:proofErr w:type="spellEnd"/>
-      <w:r>
-        <w:t xml:space="preserve"> faites fichier -&gt; gestionnaire de sites</w:t>
-      </w:r>
-    </w:p>
-    <w:p>
-      <w:pPr>
-        <w:pStyle w:val="Paragraphedeliste"/>
-        <w:numPr>
-          <w:ilvl w:val="0"/>
-          <w:numId w:val="2"/>
-        </w:numPr>
-        <w:rPr>
-          <w:b/>
-          <w:bCs/>
-          <w:u w:val="single"/>
-        </w:rPr>
-      </w:pPr>
-      <w:r>
-        <w:t>Renommer tout d’</w:t>
-      </w:r>
-      <w:proofErr w:type="spellStart"/>
-      <w:r>
-        <w:t>abbord</w:t>
-      </w:r>
-      <w:proofErr w:type="spellEnd"/>
-      <w:r>
-        <w:t xml:space="preserve"> le nom de votre site en dessous du dossier Mes Sites</w:t>
+        <w:t>Puis installer FileZilla</w:t>
+      </w:r>
+    </w:p>
+    <w:p>
+      <w:pPr>
+        <w:pStyle w:val="Paragraphedeliste"/>
+        <w:numPr>
+          <w:ilvl w:val="0"/>
+          <w:numId w:val="2"/>
+        </w:numPr>
+        <w:rPr>
+          <w:b/>
+          <w:bCs/>
+          <w:u w:val="single"/>
+        </w:rPr>
+      </w:pPr>
+      <w:r>
+        <w:t>Dans FileZilla faites fichier -&gt; gestionnaire de sites</w:t>
+      </w:r>
+    </w:p>
+    <w:p>
+      <w:pPr>
+        <w:pStyle w:val="Paragraphedeliste"/>
+        <w:numPr>
+          <w:ilvl w:val="0"/>
+          <w:numId w:val="2"/>
+        </w:numPr>
+        <w:rPr>
+          <w:b/>
+          <w:bCs/>
+          <w:u w:val="single"/>
+        </w:rPr>
+      </w:pPr>
+      <w:r>
+        <w:t>Renommer tout d’abbord le nom de votre site en dessous du dossier Mes Sites</w:t>
       </w:r>
     </w:p>
     <w:p>
@@ -487,13 +431,8 @@
         </w:rPr>
       </w:pPr>
       <w:r>
-        <w:t xml:space="preserve">Hôte : Retournez sur </w:t>
-      </w:r>
-      <w:proofErr w:type="spellStart"/>
-      <w:r>
-        <w:t>Swisscenter</w:t>
-      </w:r>
-      <w:proofErr w:type="spellEnd"/>
+        <w:t>Hôte : Retournez sur Swisscenter</w:t>
+      </w:r>
     </w:p>
     <w:p>
       <w:pPr>
@@ -526,21 +465,8 @@
         </w:rPr>
       </w:pPr>
       <w:r>
-        <w:t xml:space="preserve">Prenez le nom et </w:t>
-      </w:r>
-      <w:proofErr w:type="spellStart"/>
-      <w:r>
-        <w:t>mettez le</w:t>
-      </w:r>
-      <w:proofErr w:type="spellEnd"/>
-      <w:r>
-        <w:t xml:space="preserve"> dans hôte sur </w:t>
-      </w:r>
-      <w:proofErr w:type="spellStart"/>
-      <w:r>
-        <w:t>FileZilla</w:t>
-      </w:r>
-      <w:proofErr w:type="spellEnd"/>
+        <w:t>Prenez le nom et mettez le dans hôte sur FileZilla</w:t>
+      </w:r>
     </w:p>
     <w:p>
       <w:pPr>
@@ -556,13 +482,8 @@
         </w:rPr>
       </w:pPr>
       <w:r>
-        <w:t xml:space="preserve">Numéro de port : Retournez sur </w:t>
-      </w:r>
-      <w:proofErr w:type="spellStart"/>
-      <w:r>
-        <w:t>Swisscenter</w:t>
-      </w:r>
-      <w:proofErr w:type="spellEnd"/>
+        <w:t>Numéro de port : Retournez sur Swisscenter</w:t>
+      </w:r>
     </w:p>
     <w:p>
       <w:pPr>
@@ -615,13 +536,8 @@
         </w:rPr>
       </w:pPr>
       <w:r>
-        <w:t xml:space="preserve">Prenez-le et mettez-le sur </w:t>
-      </w:r>
-      <w:proofErr w:type="spellStart"/>
-      <w:r>
-        <w:t>FileZilla</w:t>
-      </w:r>
-      <w:proofErr w:type="spellEnd"/>
+        <w:t>Prenez-le et mettez-le sur FileZilla</w:t>
+      </w:r>
     </w:p>
     <w:p>
       <w:pPr>
@@ -674,13 +590,8 @@
         <w:t xml:space="preserve">Identifiant : </w:t>
       </w:r>
       <w:r>
-        <w:t xml:space="preserve">Retournez sur </w:t>
-      </w:r>
-      <w:proofErr w:type="spellStart"/>
-      <w:r>
-        <w:t>Swisscenter</w:t>
-      </w:r>
-      <w:proofErr w:type="spellEnd"/>
+        <w:t>Retournez sur Swisscenter</w:t>
+      </w:r>
     </w:p>
     <w:p>
       <w:pPr>
@@ -729,13 +640,8 @@
           <w:u w:val="single"/>
         </w:rPr>
       </w:pPr>
-      <w:proofErr w:type="spellStart"/>
-      <w:r>
-        <w:t>Mettez le</w:t>
-      </w:r>
-      <w:proofErr w:type="spellEnd"/>
-      <w:r>
-        <w:t xml:space="preserve"> dans le dossier que vous voulez</w:t>
+      <w:r>
+        <w:t>Mettez le dans le dossier que vous voulez</w:t>
       </w:r>
     </w:p>
     <w:p>
@@ -900,15 +806,7 @@
         </w:numPr>
       </w:pPr>
       <w:r>
-        <w:t xml:space="preserve">1 : Celle d’en haut à gauche permet d’avoir accès à </w:t>
-      </w:r>
-      <w:proofErr w:type="spellStart"/>
-      <w:r>
-        <w:t>sont</w:t>
-      </w:r>
-      <w:proofErr w:type="spellEnd"/>
-      <w:r>
-        <w:t xml:space="preserve"> propre répertoire de fichiers</w:t>
+        <w:t>1 : Celle d’en haut à gauche permet d’avoir accès à sont propre répertoire de fichiers</w:t>
       </w:r>
     </w:p>
     <w:p>
@@ -953,15 +851,7 @@
         </w:numPr>
       </w:pPr>
       <w:r>
-        <w:t xml:space="preserve">4 : Celle d’en bas à droite est le site que vous voulez utilisez sur </w:t>
-      </w:r>
-      <w:proofErr w:type="spellStart"/>
-      <w:r>
-        <w:t>Swisscenter</w:t>
-      </w:r>
-      <w:proofErr w:type="spellEnd"/>
-      <w:r>
-        <w:t xml:space="preserve"> et vous devez </w:t>
+        <w:t xml:space="preserve">4 : Celle d’en bas à droite est le site que vous voulez utilisez sur Swisscenter et vous devez </w:t>
       </w:r>
       <w:r>
         <w:t>glisser les dossiers que vous voulez utilisez dedans</w:t>
@@ -981,23 +871,7 @@
           <w:b/>
           <w:bCs/>
         </w:rPr>
-        <w:t xml:space="preserve">Config </w:t>
-      </w:r>
-      <w:proofErr w:type="spellStart"/>
-      <w:r>
-        <w:rPr>
-          <w:b/>
-          <w:bCs/>
-        </w:rPr>
-        <w:t>php</w:t>
-      </w:r>
-      <w:proofErr w:type="spellEnd"/>
-      <w:r>
-        <w:rPr>
-          <w:b/>
-          <w:bCs/>
-        </w:rPr>
-        <w:t> : 7.4 recommandé</w:t>
+        <w:t>Config php : 7.4 recommandé</w:t>
       </w:r>
     </w:p>
     <w:p>
@@ -1027,15 +901,7 @@
         </w:numPr>
       </w:pPr>
       <w:r>
-        <w:t xml:space="preserve">Connecter vous sur le compte CSU dans </w:t>
-      </w:r>
-      <w:proofErr w:type="spellStart"/>
-      <w:r>
-        <w:t>Swisscenter</w:t>
-      </w:r>
-      <w:proofErr w:type="spellEnd"/>
-      <w:r>
-        <w:t xml:space="preserve"> par cet url :</w:t>
+        <w:t>Connecter vous sur le compte CSU dans Swisscenter par cet url :</w:t>
       </w:r>
       <w:r>
         <w:t xml:space="preserve"> </w:t>
@@ -1083,10 +949,7 @@
         </w:rPr>
       </w:pPr>
       <w:r>
-        <w:t xml:space="preserve">Allée sur la case </w:t>
-      </w:r>
-      <w:r>
-        <w:t>Accès SSH</w:t>
+        <w:t>Allée sur la case Accès SSH</w:t>
       </w:r>
     </w:p>
     <w:p>
@@ -1137,23 +1000,7 @@
         </w:rPr>
       </w:pPr>
       <w:r>
-        <w:t xml:space="preserve">Téléchargez </w:t>
-      </w:r>
-      <w:proofErr w:type="spellStart"/>
-      <w:r>
-        <w:t>Putty</w:t>
-      </w:r>
-      <w:proofErr w:type="spellEnd"/>
-      <w:r>
-        <w:t xml:space="preserve"> et </w:t>
-      </w:r>
-      <w:proofErr w:type="spellStart"/>
-      <w:r>
-        <w:t>Puttygen</w:t>
-      </w:r>
-      <w:proofErr w:type="spellEnd"/>
-      <w:r>
-        <w:t xml:space="preserve"> qui vous permettra de </w:t>
+        <w:t xml:space="preserve">Téléchargez Putty et Puttygen qui vous permettra de </w:t>
       </w:r>
       <w:r>
         <w:t>générer</w:t>
@@ -1179,15 +1026,7 @@
         <w:t>Une fois installé</w:t>
       </w:r>
       <w:r>
-        <w:t xml:space="preserve">, ouvrez </w:t>
-      </w:r>
-      <w:proofErr w:type="spellStart"/>
-      <w:r>
-        <w:t>Puttygen</w:t>
-      </w:r>
-      <w:proofErr w:type="spellEnd"/>
-      <w:r>
-        <w:t xml:space="preserve"> et </w:t>
+        <w:t xml:space="preserve">, ouvrez Puttygen et </w:t>
       </w:r>
       <w:r>
         <w:t xml:space="preserve">lisez </w:t>
@@ -1227,13 +1066,8 @@
         </w:rPr>
       </w:pPr>
       <w:r>
-        <w:t xml:space="preserve">Allé maintenant sur l’application </w:t>
-      </w:r>
-      <w:proofErr w:type="spellStart"/>
-      <w:r>
-        <w:t>Putty</w:t>
-      </w:r>
-      <w:proofErr w:type="spellEnd"/>
+        <w:t>Allé maintenant sur l’application Putty</w:t>
+      </w:r>
     </w:p>
     <w:p>
       <w:pPr>
@@ -1251,14 +1085,12 @@
       <w:r>
         <w:t xml:space="preserve">Dans l’Host Name vous devez insérez votre nom de domaine de votre site (vous y avez accès dans </w:t>
       </w:r>
-      <w:proofErr w:type="spellStart"/>
       <w:r>
         <w:t>s</w:t>
       </w:r>
       <w:r>
         <w:t>wisscenter</w:t>
       </w:r>
-      <w:proofErr w:type="spellEnd"/>
       <w:r>
         <w:t>.</w:t>
       </w:r>
@@ -1311,15 +1143,7 @@
         </w:rPr>
       </w:pPr>
       <w:r>
-        <w:t xml:space="preserve">Donc allé dans les catégories et allé sur </w:t>
-      </w:r>
-      <w:proofErr w:type="spellStart"/>
-      <w:r>
-        <w:t>Auth</w:t>
-      </w:r>
-      <w:proofErr w:type="spellEnd"/>
-      <w:r>
-        <w:t xml:space="preserve"> (Authentification)</w:t>
+        <w:t>Donc allé dans les catégories et allé sur Auth (Authentification)</w:t>
       </w:r>
     </w:p>
     <w:p>
@@ -1367,16 +1191,11 @@
       <w:r>
         <w:t xml:space="preserve">une fenêtre noire, ceci est l’interface de </w:t>
       </w:r>
-      <w:proofErr w:type="spellStart"/>
       <w:r>
         <w:t>P</w:t>
       </w:r>
       <w:r>
-        <w:t>utty</w:t>
-      </w:r>
-      <w:proofErr w:type="spellEnd"/>
-      <w:r>
-        <w:t xml:space="preserve"> de ligne de commande pour pouvoir contrôler votre site</w:t>
+        <w:t>utty de ligne de commande pour pouvoir contrôler votre site</w:t>
       </w:r>
       <w:r>
         <w:t xml:space="preserve"> à distance</w:t>
@@ -1389,12 +1208,25 @@
           <w:ilvl w:val="0"/>
           <w:numId w:val="2"/>
         </w:numPr>
-        <w:rPr>
-          <w:b/>
-          <w:bCs/>
-          <w:u w:val="single"/>
-        </w:rPr>
-      </w:pPr>
+      </w:pPr>
+      <w:r>
+        <w:t xml:space="preserve">Login as : Le nom d’utilisateur </w:t>
+      </w:r>
+      <w:r>
+        <w:t>de votre site</w:t>
+      </w:r>
+    </w:p>
+    <w:p>
+      <w:pPr>
+        <w:pStyle w:val="Paragraphedeliste"/>
+        <w:numPr>
+          <w:ilvl w:val="0"/>
+          <w:numId w:val="2"/>
+        </w:numPr>
+      </w:pPr>
+      <w:r>
+        <w:t>Et Mettez la PassPhrase que vous avez faites pour le SSH</w:t>
+      </w:r>
     </w:p>
     <w:sectPr>
       <w:pgSz w:w="11906" w:h="16838"/>

</xml_diff>

<commit_message>
Retrait des JSON + DOC update
</commit_message>
<xml_diff>
--- a/Doc/Documentation_MAJ_CSU.docx
+++ b/Doc/Documentation_MAJ_CSU.docx
@@ -250,8 +250,6 @@
       <w:pPr>
         <w:ind w:left="360"/>
       </w:pPr>
-      <w:bookmarkStart w:id="0" w:name="_GoBack"/>
-      <w:bookmarkEnd w:id="0"/>
     </w:p>
     <w:p/>
     <w:p>
@@ -288,6 +286,383 @@
     </w:p>
     <w:p>
       <w:pPr>
+        <w:pStyle w:val="Paragraphedeliste"/>
+        <w:numPr>
+          <w:ilvl w:val="0"/>
+          <w:numId w:val="3"/>
+        </w:numPr>
+      </w:pPr>
+      <w:r>
+        <w:t xml:space="preserve">Le </w:t>
+      </w:r>
+      <w:proofErr w:type="spellStart"/>
+      <w:r>
+        <w:t>const.php</w:t>
+      </w:r>
+      <w:proofErr w:type="spellEnd"/>
+      <w:r>
+        <w:t xml:space="preserve"> sur le serveur doit avoir comme contenu :</w:t>
+      </w:r>
+    </w:p>
+    <w:p>
+      <w:pPr>
+        <w:pStyle w:val="Paragraphedeliste"/>
+        <w:shd w:val="clear" w:color="auto" w:fill="2B2B2B"/>
+        <w:tabs>
+          <w:tab w:val="left" w:pos="916"/>
+          <w:tab w:val="left" w:pos="1832"/>
+          <w:tab w:val="left" w:pos="2748"/>
+          <w:tab w:val="left" w:pos="3664"/>
+          <w:tab w:val="left" w:pos="4580"/>
+          <w:tab w:val="left" w:pos="5496"/>
+          <w:tab w:val="left" w:pos="6412"/>
+          <w:tab w:val="left" w:pos="7328"/>
+          <w:tab w:val="left" w:pos="8244"/>
+          <w:tab w:val="left" w:pos="9160"/>
+          <w:tab w:val="left" w:pos="10076"/>
+          <w:tab w:val="left" w:pos="10992"/>
+          <w:tab w:val="left" w:pos="11908"/>
+          <w:tab w:val="left" w:pos="12824"/>
+          <w:tab w:val="left" w:pos="13740"/>
+          <w:tab w:val="left" w:pos="14656"/>
+        </w:tabs>
+        <w:rPr>
+          <w:rFonts w:ascii="Courier New" w:hAnsi="Courier New" w:cs="Courier New"/>
+          <w:color w:val="A9B7C6"/>
+          <w:sz w:val="18"/>
+          <w:szCs w:val="18"/>
+          <w:lang w:eastAsia="fr-CH"/>
+        </w:rPr>
+      </w:pPr>
+      <w:r>
+        <w:rPr>
+          <w:rFonts w:ascii="Courier New" w:hAnsi="Courier New" w:cs="Courier New"/>
+          <w:color w:val="9876AA"/>
+          <w:sz w:val="18"/>
+          <w:szCs w:val="18"/>
+          <w:shd w:val="clear" w:color="auto" w:fill="232525"/>
+          <w:lang w:eastAsia="fr-CH"/>
+        </w:rPr>
+        <w:t>$</w:t>
+      </w:r>
+      <w:proofErr w:type="spellStart"/>
+      <w:r>
+        <w:rPr>
+          <w:rFonts w:ascii="Courier New" w:hAnsi="Courier New" w:cs="Courier New"/>
+          <w:color w:val="9876AA"/>
+          <w:sz w:val="18"/>
+          <w:szCs w:val="18"/>
+          <w:shd w:val="clear" w:color="auto" w:fill="232525"/>
+          <w:lang w:eastAsia="fr-CH"/>
+        </w:rPr>
+        <w:t>dbhost</w:t>
+      </w:r>
+      <w:proofErr w:type="spellEnd"/>
+      <w:r>
+        <w:rPr>
+          <w:rFonts w:ascii="Courier New" w:hAnsi="Courier New" w:cs="Courier New"/>
+          <w:color w:val="9876AA"/>
+          <w:sz w:val="18"/>
+          <w:szCs w:val="18"/>
+          <w:shd w:val="clear" w:color="auto" w:fill="232525"/>
+          <w:lang w:eastAsia="fr-CH"/>
+        </w:rPr>
+        <w:t xml:space="preserve"> </w:t>
+      </w:r>
+      <w:r>
+        <w:rPr>
+          <w:rFonts w:ascii="Courier New" w:hAnsi="Courier New" w:cs="Courier New"/>
+          <w:color w:val="A9B7C6"/>
+          <w:sz w:val="18"/>
+          <w:szCs w:val="18"/>
+          <w:shd w:val="clear" w:color="auto" w:fill="232525"/>
+          <w:lang w:eastAsia="fr-CH"/>
+        </w:rPr>
+        <w:t xml:space="preserve">= </w:t>
+      </w:r>
+      <w:r>
+        <w:rPr>
+          <w:rFonts w:ascii="Courier New" w:hAnsi="Courier New" w:cs="Courier New"/>
+          <w:color w:val="6A8759"/>
+          <w:sz w:val="18"/>
+          <w:szCs w:val="18"/>
+          <w:shd w:val="clear" w:color="auto" w:fill="232525"/>
+          <w:lang w:eastAsia="fr-CH"/>
+        </w:rPr>
+        <w:t>"localhost:3306"</w:t>
+      </w:r>
+      <w:r>
+        <w:rPr>
+          <w:rFonts w:ascii="Courier New" w:hAnsi="Courier New" w:cs="Courier New"/>
+          <w:color w:val="CC7832"/>
+          <w:sz w:val="18"/>
+          <w:szCs w:val="18"/>
+          <w:shd w:val="clear" w:color="auto" w:fill="232525"/>
+          <w:lang w:eastAsia="fr-CH"/>
+        </w:rPr>
+        <w:t>;</w:t>
+      </w:r>
+      <w:r>
+        <w:rPr>
+          <w:rFonts w:ascii="Courier New" w:hAnsi="Courier New" w:cs="Courier New"/>
+          <w:color w:val="CC7832"/>
+          <w:sz w:val="18"/>
+          <w:szCs w:val="18"/>
+          <w:shd w:val="clear" w:color="auto" w:fill="232525"/>
+          <w:lang w:eastAsia="fr-CH"/>
+        </w:rPr>
+        <w:br/>
+        <w:t xml:space="preserve">    </w:t>
+      </w:r>
+      <w:r>
+        <w:rPr>
+          <w:rFonts w:ascii="Courier New" w:hAnsi="Courier New" w:cs="Courier New"/>
+          <w:color w:val="9876AA"/>
+          <w:sz w:val="18"/>
+          <w:szCs w:val="18"/>
+          <w:shd w:val="clear" w:color="auto" w:fill="232525"/>
+          <w:lang w:eastAsia="fr-CH"/>
+        </w:rPr>
+        <w:t>$</w:t>
+      </w:r>
+      <w:proofErr w:type="spellStart"/>
+      <w:r>
+        <w:rPr>
+          <w:rFonts w:ascii="Courier New" w:hAnsi="Courier New" w:cs="Courier New"/>
+          <w:color w:val="9876AA"/>
+          <w:sz w:val="18"/>
+          <w:szCs w:val="18"/>
+          <w:shd w:val="clear" w:color="auto" w:fill="232525"/>
+          <w:lang w:eastAsia="fr-CH"/>
+        </w:rPr>
+        <w:t>dbname</w:t>
+      </w:r>
+      <w:proofErr w:type="spellEnd"/>
+      <w:r>
+        <w:rPr>
+          <w:rFonts w:ascii="Courier New" w:hAnsi="Courier New" w:cs="Courier New"/>
+          <w:color w:val="9876AA"/>
+          <w:sz w:val="18"/>
+          <w:szCs w:val="18"/>
+          <w:shd w:val="clear" w:color="auto" w:fill="232525"/>
+          <w:lang w:eastAsia="fr-CH"/>
+        </w:rPr>
+        <w:t xml:space="preserve"> </w:t>
+      </w:r>
+      <w:r>
+        <w:rPr>
+          <w:rFonts w:ascii="Courier New" w:hAnsi="Courier New" w:cs="Courier New"/>
+          <w:color w:val="A9B7C6"/>
+          <w:sz w:val="18"/>
+          <w:szCs w:val="18"/>
+          <w:shd w:val="clear" w:color="auto" w:fill="232525"/>
+          <w:lang w:eastAsia="fr-CH"/>
+        </w:rPr>
+        <w:t xml:space="preserve">=  </w:t>
+      </w:r>
+      <w:r>
+        <w:rPr>
+          <w:rFonts w:ascii="Courier New" w:hAnsi="Courier New" w:cs="Courier New"/>
+          <w:color w:val="6A8759"/>
+          <w:sz w:val="18"/>
+          <w:szCs w:val="18"/>
+          <w:shd w:val="clear" w:color="auto" w:fill="232525"/>
+          <w:lang w:eastAsia="fr-CH"/>
+        </w:rPr>
+        <w:t>"</w:t>
+      </w:r>
+      <w:proofErr w:type="spellStart"/>
+      <w:r>
+        <w:rPr>
+          <w:rFonts w:ascii="Courier New" w:hAnsi="Courier New" w:cs="Courier New"/>
+          <w:color w:val="6A8759"/>
+          <w:sz w:val="18"/>
+          <w:szCs w:val="18"/>
+          <w:shd w:val="clear" w:color="auto" w:fill="232525"/>
+          <w:lang w:eastAsia="fr-CH"/>
+        </w:rPr>
+        <w:t>csunvb_csu</w:t>
+      </w:r>
+      <w:proofErr w:type="spellEnd"/>
+      <w:r>
+        <w:rPr>
+          <w:rFonts w:ascii="Courier New" w:hAnsi="Courier New" w:cs="Courier New"/>
+          <w:color w:val="6A8759"/>
+          <w:sz w:val="18"/>
+          <w:szCs w:val="18"/>
+          <w:shd w:val="clear" w:color="auto" w:fill="232525"/>
+          <w:lang w:eastAsia="fr-CH"/>
+        </w:rPr>
+        <w:t>"</w:t>
+      </w:r>
+      <w:r>
+        <w:rPr>
+          <w:rFonts w:ascii="Courier New" w:hAnsi="Courier New" w:cs="Courier New"/>
+          <w:color w:val="CC7832"/>
+          <w:sz w:val="18"/>
+          <w:szCs w:val="18"/>
+          <w:shd w:val="clear" w:color="auto" w:fill="232525"/>
+          <w:lang w:eastAsia="fr-CH"/>
+        </w:rPr>
+        <w:t>;</w:t>
+      </w:r>
+      <w:r>
+        <w:rPr>
+          <w:rFonts w:ascii="Courier New" w:hAnsi="Courier New" w:cs="Courier New"/>
+          <w:color w:val="CC7832"/>
+          <w:sz w:val="18"/>
+          <w:szCs w:val="18"/>
+          <w:shd w:val="clear" w:color="auto" w:fill="232525"/>
+          <w:lang w:eastAsia="fr-CH"/>
+        </w:rPr>
+        <w:br/>
+      </w:r>
+      <w:r>
+        <w:rPr>
+          <w:rFonts w:ascii="Courier New" w:hAnsi="Courier New" w:cs="Courier New"/>
+          <w:color w:val="9876AA"/>
+          <w:sz w:val="18"/>
+          <w:szCs w:val="18"/>
+          <w:shd w:val="clear" w:color="auto" w:fill="232525"/>
+          <w:lang w:eastAsia="fr-CH"/>
+        </w:rPr>
+        <w:t xml:space="preserve">$user </w:t>
+      </w:r>
+      <w:r>
+        <w:rPr>
+          <w:rFonts w:ascii="Courier New" w:hAnsi="Courier New" w:cs="Courier New"/>
+          <w:color w:val="A9B7C6"/>
+          <w:sz w:val="18"/>
+          <w:szCs w:val="18"/>
+          <w:shd w:val="clear" w:color="auto" w:fill="232525"/>
+          <w:lang w:eastAsia="fr-CH"/>
+        </w:rPr>
+        <w:t>=</w:t>
+      </w:r>
+      <w:r>
+        <w:rPr>
+          <w:rFonts w:ascii="Courier New" w:hAnsi="Courier New" w:cs="Courier New"/>
+          <w:color w:val="6A8759"/>
+          <w:sz w:val="18"/>
+          <w:szCs w:val="18"/>
+          <w:shd w:val="clear" w:color="auto" w:fill="232525"/>
+          <w:lang w:eastAsia="fr-CH"/>
+        </w:rPr>
+        <w:t>"</w:t>
+      </w:r>
+      <w:proofErr w:type="spellStart"/>
+      <w:r>
+        <w:rPr>
+          <w:rFonts w:ascii="Courier New" w:hAnsi="Courier New" w:cs="Courier New"/>
+          <w:color w:val="6A8759"/>
+          <w:sz w:val="18"/>
+          <w:szCs w:val="18"/>
+          <w:shd w:val="clear" w:color="auto" w:fill="232525"/>
+          <w:lang w:eastAsia="fr-CH"/>
+        </w:rPr>
+        <w:t>csunvb_csu</w:t>
+      </w:r>
+      <w:proofErr w:type="spellEnd"/>
+      <w:r>
+        <w:rPr>
+          <w:rFonts w:ascii="Courier New" w:hAnsi="Courier New" w:cs="Courier New"/>
+          <w:color w:val="6A8759"/>
+          <w:sz w:val="18"/>
+          <w:szCs w:val="18"/>
+          <w:shd w:val="clear" w:color="auto" w:fill="232525"/>
+          <w:lang w:eastAsia="fr-CH"/>
+        </w:rPr>
+        <w:t>"</w:t>
+      </w:r>
+      <w:r>
+        <w:rPr>
+          <w:rFonts w:ascii="Courier New" w:hAnsi="Courier New" w:cs="Courier New"/>
+          <w:color w:val="CC7832"/>
+          <w:sz w:val="18"/>
+          <w:szCs w:val="18"/>
+          <w:shd w:val="clear" w:color="auto" w:fill="232525"/>
+          <w:lang w:eastAsia="fr-CH"/>
+        </w:rPr>
+        <w:t>;</w:t>
+      </w:r>
+      <w:r>
+        <w:rPr>
+          <w:rFonts w:ascii="Courier New" w:hAnsi="Courier New" w:cs="Courier New"/>
+          <w:color w:val="CC7832"/>
+          <w:sz w:val="18"/>
+          <w:szCs w:val="18"/>
+          <w:shd w:val="clear" w:color="auto" w:fill="232525"/>
+          <w:lang w:eastAsia="fr-CH"/>
+        </w:rPr>
+        <w:br/>
+      </w:r>
+      <w:r>
+        <w:rPr>
+          <w:rFonts w:ascii="Courier New" w:hAnsi="Courier New" w:cs="Courier New"/>
+          <w:color w:val="9876AA"/>
+          <w:sz w:val="18"/>
+          <w:szCs w:val="18"/>
+          <w:shd w:val="clear" w:color="auto" w:fill="232525"/>
+          <w:lang w:eastAsia="fr-CH"/>
+        </w:rPr>
+        <w:t>$</w:t>
+      </w:r>
+      <w:proofErr w:type="spellStart"/>
+      <w:r>
+        <w:rPr>
+          <w:rFonts w:ascii="Courier New" w:hAnsi="Courier New" w:cs="Courier New"/>
+          <w:color w:val="9876AA"/>
+          <w:sz w:val="18"/>
+          <w:szCs w:val="18"/>
+          <w:shd w:val="clear" w:color="auto" w:fill="232525"/>
+          <w:lang w:eastAsia="fr-CH"/>
+        </w:rPr>
+        <w:t>pass</w:t>
+      </w:r>
+      <w:proofErr w:type="spellEnd"/>
+      <w:r>
+        <w:rPr>
+          <w:rFonts w:ascii="Courier New" w:hAnsi="Courier New" w:cs="Courier New"/>
+          <w:color w:val="A9B7C6"/>
+          <w:sz w:val="18"/>
+          <w:szCs w:val="18"/>
+          <w:shd w:val="clear" w:color="auto" w:fill="232525"/>
+          <w:lang w:eastAsia="fr-CH"/>
+        </w:rPr>
+        <w:t>=</w:t>
+      </w:r>
+      <w:r>
+        <w:rPr>
+          <w:rFonts w:ascii="Courier New" w:hAnsi="Courier New" w:cs="Courier New"/>
+          <w:color w:val="6A8759"/>
+          <w:sz w:val="18"/>
+          <w:szCs w:val="18"/>
+          <w:shd w:val="clear" w:color="auto" w:fill="232525"/>
+          <w:lang w:eastAsia="fr-CH"/>
+        </w:rPr>
+        <w:t>"Csunvb22."</w:t>
+      </w:r>
+      <w:r>
+        <w:rPr>
+          <w:rFonts w:ascii="Courier New" w:hAnsi="Courier New" w:cs="Courier New"/>
+          <w:color w:val="CC7832"/>
+          <w:sz w:val="18"/>
+          <w:szCs w:val="18"/>
+          <w:shd w:val="clear" w:color="auto" w:fill="232525"/>
+          <w:lang w:eastAsia="fr-CH"/>
+        </w:rPr>
+        <w:t>;</w:t>
+      </w:r>
+    </w:p>
+    <w:p>
+      <w:pPr>
+        <w:pStyle w:val="Paragraphedeliste"/>
+      </w:pPr>
+      <w:bookmarkStart w:id="0" w:name="_GoBack"/>
+      <w:bookmarkEnd w:id="0"/>
+    </w:p>
+    <w:p>
+      <w:pPr>
         <w:pStyle w:val="Titre2"/>
       </w:pPr>
       <w:r>
@@ -301,13 +676,7 @@
     </w:p>
     <w:p>
       <w:r>
-        <w:t>Le schéma</w:t>
-      </w:r>
-      <w:r>
-        <w:t xml:space="preserve"> et les données</w:t>
-      </w:r>
-      <w:r>
-        <w:t xml:space="preserve"> sur MYSQL WORKBENCH</w:t>
+        <w:t>Le schéma et les données sur MYSQL WORKBENCH</w:t>
       </w:r>
     </w:p>
     <w:p>
@@ -368,6 +737,7 @@
         </w:numPr>
       </w:pPr>
       <w:r>
+        <w:lastRenderedPageBreak/>
         <w:t xml:space="preserve">Aller sur </w:t>
       </w:r>
       <w:proofErr w:type="spellStart"/>
@@ -1937,6 +2307,55 @@
       <w:lang w:eastAsia="fr-FR"/>
     </w:rPr>
   </w:style>
+  <w:style w:type="paragraph" w:styleId="PrformatHTML">
+    <w:name w:val="HTML Preformatted"/>
+    <w:basedOn w:val="Normal"/>
+    <w:link w:val="PrformatHTMLCar"/>
+    <w:uiPriority w:val="99"/>
+    <w:semiHidden/>
+    <w:unhideWhenUsed/>
+    <w:rsid w:val="00924CFF"/>
+    <w:pPr>
+      <w:tabs>
+        <w:tab w:val="left" w:pos="916"/>
+        <w:tab w:val="left" w:pos="1832"/>
+        <w:tab w:val="left" w:pos="2748"/>
+        <w:tab w:val="left" w:pos="3664"/>
+        <w:tab w:val="left" w:pos="4580"/>
+        <w:tab w:val="left" w:pos="5496"/>
+        <w:tab w:val="left" w:pos="6412"/>
+        <w:tab w:val="left" w:pos="7328"/>
+        <w:tab w:val="left" w:pos="8244"/>
+        <w:tab w:val="left" w:pos="9160"/>
+        <w:tab w:val="left" w:pos="10076"/>
+        <w:tab w:val="left" w:pos="10992"/>
+        <w:tab w:val="left" w:pos="11908"/>
+        <w:tab w:val="left" w:pos="12824"/>
+        <w:tab w:val="left" w:pos="13740"/>
+        <w:tab w:val="left" w:pos="14656"/>
+      </w:tabs>
+    </w:pPr>
+    <w:rPr>
+      <w:rFonts w:ascii="Courier New" w:hAnsi="Courier New" w:cs="Courier New"/>
+      <w:sz w:val="20"/>
+      <w:szCs w:val="20"/>
+      <w:lang w:eastAsia="fr-CH"/>
+    </w:rPr>
+  </w:style>
+  <w:style w:type="character" w:customStyle="1" w:styleId="PrformatHTMLCar">
+    <w:name w:val="Préformaté HTML Car"/>
+    <w:basedOn w:val="Policepardfaut"/>
+    <w:link w:val="PrformatHTML"/>
+    <w:uiPriority w:val="99"/>
+    <w:semiHidden/>
+    <w:rsid w:val="00924CFF"/>
+    <w:rPr>
+      <w:rFonts w:ascii="Courier New" w:eastAsia="Times New Roman" w:hAnsi="Courier New" w:cs="Courier New"/>
+      <w:sz w:val="20"/>
+      <w:szCs w:val="20"/>
+      <w:lang w:eastAsia="fr-CH"/>
+    </w:rPr>
+  </w:style>
 </w:styles>
 </file>
 

</xml_diff>

<commit_message>
Revert "Retrait des JSON + DOC update"
This reverts commit 77e46006fd2c2a9100ed133cec6da21d47e71635.
</commit_message>
<xml_diff>
--- a/Doc/Documentation_MAJ_CSU.docx
+++ b/Doc/Documentation_MAJ_CSU.docx
@@ -250,6 +250,8 @@
       <w:pPr>
         <w:ind w:left="360"/>
       </w:pPr>
+      <w:bookmarkStart w:id="0" w:name="_GoBack"/>
+      <w:bookmarkEnd w:id="0"/>
     </w:p>
     <w:p/>
     <w:p>
@@ -286,383 +288,6 @@
     </w:p>
     <w:p>
       <w:pPr>
-        <w:pStyle w:val="Paragraphedeliste"/>
-        <w:numPr>
-          <w:ilvl w:val="0"/>
-          <w:numId w:val="3"/>
-        </w:numPr>
-      </w:pPr>
-      <w:r>
-        <w:t xml:space="preserve">Le </w:t>
-      </w:r>
-      <w:proofErr w:type="spellStart"/>
-      <w:r>
-        <w:t>const.php</w:t>
-      </w:r>
-      <w:proofErr w:type="spellEnd"/>
-      <w:r>
-        <w:t xml:space="preserve"> sur le serveur doit avoir comme contenu :</w:t>
-      </w:r>
-    </w:p>
-    <w:p>
-      <w:pPr>
-        <w:pStyle w:val="Paragraphedeliste"/>
-        <w:shd w:val="clear" w:color="auto" w:fill="2B2B2B"/>
-        <w:tabs>
-          <w:tab w:val="left" w:pos="916"/>
-          <w:tab w:val="left" w:pos="1832"/>
-          <w:tab w:val="left" w:pos="2748"/>
-          <w:tab w:val="left" w:pos="3664"/>
-          <w:tab w:val="left" w:pos="4580"/>
-          <w:tab w:val="left" w:pos="5496"/>
-          <w:tab w:val="left" w:pos="6412"/>
-          <w:tab w:val="left" w:pos="7328"/>
-          <w:tab w:val="left" w:pos="8244"/>
-          <w:tab w:val="left" w:pos="9160"/>
-          <w:tab w:val="left" w:pos="10076"/>
-          <w:tab w:val="left" w:pos="10992"/>
-          <w:tab w:val="left" w:pos="11908"/>
-          <w:tab w:val="left" w:pos="12824"/>
-          <w:tab w:val="left" w:pos="13740"/>
-          <w:tab w:val="left" w:pos="14656"/>
-        </w:tabs>
-        <w:rPr>
-          <w:rFonts w:ascii="Courier New" w:hAnsi="Courier New" w:cs="Courier New"/>
-          <w:color w:val="A9B7C6"/>
-          <w:sz w:val="18"/>
-          <w:szCs w:val="18"/>
-          <w:lang w:eastAsia="fr-CH"/>
-        </w:rPr>
-      </w:pPr>
-      <w:r>
-        <w:rPr>
-          <w:rFonts w:ascii="Courier New" w:hAnsi="Courier New" w:cs="Courier New"/>
-          <w:color w:val="9876AA"/>
-          <w:sz w:val="18"/>
-          <w:szCs w:val="18"/>
-          <w:shd w:val="clear" w:color="auto" w:fill="232525"/>
-          <w:lang w:eastAsia="fr-CH"/>
-        </w:rPr>
-        <w:t>$</w:t>
-      </w:r>
-      <w:proofErr w:type="spellStart"/>
-      <w:r>
-        <w:rPr>
-          <w:rFonts w:ascii="Courier New" w:hAnsi="Courier New" w:cs="Courier New"/>
-          <w:color w:val="9876AA"/>
-          <w:sz w:val="18"/>
-          <w:szCs w:val="18"/>
-          <w:shd w:val="clear" w:color="auto" w:fill="232525"/>
-          <w:lang w:eastAsia="fr-CH"/>
-        </w:rPr>
-        <w:t>dbhost</w:t>
-      </w:r>
-      <w:proofErr w:type="spellEnd"/>
-      <w:r>
-        <w:rPr>
-          <w:rFonts w:ascii="Courier New" w:hAnsi="Courier New" w:cs="Courier New"/>
-          <w:color w:val="9876AA"/>
-          <w:sz w:val="18"/>
-          <w:szCs w:val="18"/>
-          <w:shd w:val="clear" w:color="auto" w:fill="232525"/>
-          <w:lang w:eastAsia="fr-CH"/>
-        </w:rPr>
-        <w:t xml:space="preserve"> </w:t>
-      </w:r>
-      <w:r>
-        <w:rPr>
-          <w:rFonts w:ascii="Courier New" w:hAnsi="Courier New" w:cs="Courier New"/>
-          <w:color w:val="A9B7C6"/>
-          <w:sz w:val="18"/>
-          <w:szCs w:val="18"/>
-          <w:shd w:val="clear" w:color="auto" w:fill="232525"/>
-          <w:lang w:eastAsia="fr-CH"/>
-        </w:rPr>
-        <w:t xml:space="preserve">= </w:t>
-      </w:r>
-      <w:r>
-        <w:rPr>
-          <w:rFonts w:ascii="Courier New" w:hAnsi="Courier New" w:cs="Courier New"/>
-          <w:color w:val="6A8759"/>
-          <w:sz w:val="18"/>
-          <w:szCs w:val="18"/>
-          <w:shd w:val="clear" w:color="auto" w:fill="232525"/>
-          <w:lang w:eastAsia="fr-CH"/>
-        </w:rPr>
-        <w:t>"localhost:3306"</w:t>
-      </w:r>
-      <w:r>
-        <w:rPr>
-          <w:rFonts w:ascii="Courier New" w:hAnsi="Courier New" w:cs="Courier New"/>
-          <w:color w:val="CC7832"/>
-          <w:sz w:val="18"/>
-          <w:szCs w:val="18"/>
-          <w:shd w:val="clear" w:color="auto" w:fill="232525"/>
-          <w:lang w:eastAsia="fr-CH"/>
-        </w:rPr>
-        <w:t>;</w:t>
-      </w:r>
-      <w:r>
-        <w:rPr>
-          <w:rFonts w:ascii="Courier New" w:hAnsi="Courier New" w:cs="Courier New"/>
-          <w:color w:val="CC7832"/>
-          <w:sz w:val="18"/>
-          <w:szCs w:val="18"/>
-          <w:shd w:val="clear" w:color="auto" w:fill="232525"/>
-          <w:lang w:eastAsia="fr-CH"/>
-        </w:rPr>
-        <w:br/>
-        <w:t xml:space="preserve">    </w:t>
-      </w:r>
-      <w:r>
-        <w:rPr>
-          <w:rFonts w:ascii="Courier New" w:hAnsi="Courier New" w:cs="Courier New"/>
-          <w:color w:val="9876AA"/>
-          <w:sz w:val="18"/>
-          <w:szCs w:val="18"/>
-          <w:shd w:val="clear" w:color="auto" w:fill="232525"/>
-          <w:lang w:eastAsia="fr-CH"/>
-        </w:rPr>
-        <w:t>$</w:t>
-      </w:r>
-      <w:proofErr w:type="spellStart"/>
-      <w:r>
-        <w:rPr>
-          <w:rFonts w:ascii="Courier New" w:hAnsi="Courier New" w:cs="Courier New"/>
-          <w:color w:val="9876AA"/>
-          <w:sz w:val="18"/>
-          <w:szCs w:val="18"/>
-          <w:shd w:val="clear" w:color="auto" w:fill="232525"/>
-          <w:lang w:eastAsia="fr-CH"/>
-        </w:rPr>
-        <w:t>dbname</w:t>
-      </w:r>
-      <w:proofErr w:type="spellEnd"/>
-      <w:r>
-        <w:rPr>
-          <w:rFonts w:ascii="Courier New" w:hAnsi="Courier New" w:cs="Courier New"/>
-          <w:color w:val="9876AA"/>
-          <w:sz w:val="18"/>
-          <w:szCs w:val="18"/>
-          <w:shd w:val="clear" w:color="auto" w:fill="232525"/>
-          <w:lang w:eastAsia="fr-CH"/>
-        </w:rPr>
-        <w:t xml:space="preserve"> </w:t>
-      </w:r>
-      <w:r>
-        <w:rPr>
-          <w:rFonts w:ascii="Courier New" w:hAnsi="Courier New" w:cs="Courier New"/>
-          <w:color w:val="A9B7C6"/>
-          <w:sz w:val="18"/>
-          <w:szCs w:val="18"/>
-          <w:shd w:val="clear" w:color="auto" w:fill="232525"/>
-          <w:lang w:eastAsia="fr-CH"/>
-        </w:rPr>
-        <w:t xml:space="preserve">=  </w:t>
-      </w:r>
-      <w:r>
-        <w:rPr>
-          <w:rFonts w:ascii="Courier New" w:hAnsi="Courier New" w:cs="Courier New"/>
-          <w:color w:val="6A8759"/>
-          <w:sz w:val="18"/>
-          <w:szCs w:val="18"/>
-          <w:shd w:val="clear" w:color="auto" w:fill="232525"/>
-          <w:lang w:eastAsia="fr-CH"/>
-        </w:rPr>
-        <w:t>"</w:t>
-      </w:r>
-      <w:proofErr w:type="spellStart"/>
-      <w:r>
-        <w:rPr>
-          <w:rFonts w:ascii="Courier New" w:hAnsi="Courier New" w:cs="Courier New"/>
-          <w:color w:val="6A8759"/>
-          <w:sz w:val="18"/>
-          <w:szCs w:val="18"/>
-          <w:shd w:val="clear" w:color="auto" w:fill="232525"/>
-          <w:lang w:eastAsia="fr-CH"/>
-        </w:rPr>
-        <w:t>csunvb_csu</w:t>
-      </w:r>
-      <w:proofErr w:type="spellEnd"/>
-      <w:r>
-        <w:rPr>
-          <w:rFonts w:ascii="Courier New" w:hAnsi="Courier New" w:cs="Courier New"/>
-          <w:color w:val="6A8759"/>
-          <w:sz w:val="18"/>
-          <w:szCs w:val="18"/>
-          <w:shd w:val="clear" w:color="auto" w:fill="232525"/>
-          <w:lang w:eastAsia="fr-CH"/>
-        </w:rPr>
-        <w:t>"</w:t>
-      </w:r>
-      <w:r>
-        <w:rPr>
-          <w:rFonts w:ascii="Courier New" w:hAnsi="Courier New" w:cs="Courier New"/>
-          <w:color w:val="CC7832"/>
-          <w:sz w:val="18"/>
-          <w:szCs w:val="18"/>
-          <w:shd w:val="clear" w:color="auto" w:fill="232525"/>
-          <w:lang w:eastAsia="fr-CH"/>
-        </w:rPr>
-        <w:t>;</w:t>
-      </w:r>
-      <w:r>
-        <w:rPr>
-          <w:rFonts w:ascii="Courier New" w:hAnsi="Courier New" w:cs="Courier New"/>
-          <w:color w:val="CC7832"/>
-          <w:sz w:val="18"/>
-          <w:szCs w:val="18"/>
-          <w:shd w:val="clear" w:color="auto" w:fill="232525"/>
-          <w:lang w:eastAsia="fr-CH"/>
-        </w:rPr>
-        <w:br/>
-      </w:r>
-      <w:r>
-        <w:rPr>
-          <w:rFonts w:ascii="Courier New" w:hAnsi="Courier New" w:cs="Courier New"/>
-          <w:color w:val="9876AA"/>
-          <w:sz w:val="18"/>
-          <w:szCs w:val="18"/>
-          <w:shd w:val="clear" w:color="auto" w:fill="232525"/>
-          <w:lang w:eastAsia="fr-CH"/>
-        </w:rPr>
-        <w:t xml:space="preserve">$user </w:t>
-      </w:r>
-      <w:r>
-        <w:rPr>
-          <w:rFonts w:ascii="Courier New" w:hAnsi="Courier New" w:cs="Courier New"/>
-          <w:color w:val="A9B7C6"/>
-          <w:sz w:val="18"/>
-          <w:szCs w:val="18"/>
-          <w:shd w:val="clear" w:color="auto" w:fill="232525"/>
-          <w:lang w:eastAsia="fr-CH"/>
-        </w:rPr>
-        <w:t>=</w:t>
-      </w:r>
-      <w:r>
-        <w:rPr>
-          <w:rFonts w:ascii="Courier New" w:hAnsi="Courier New" w:cs="Courier New"/>
-          <w:color w:val="6A8759"/>
-          <w:sz w:val="18"/>
-          <w:szCs w:val="18"/>
-          <w:shd w:val="clear" w:color="auto" w:fill="232525"/>
-          <w:lang w:eastAsia="fr-CH"/>
-        </w:rPr>
-        <w:t>"</w:t>
-      </w:r>
-      <w:proofErr w:type="spellStart"/>
-      <w:r>
-        <w:rPr>
-          <w:rFonts w:ascii="Courier New" w:hAnsi="Courier New" w:cs="Courier New"/>
-          <w:color w:val="6A8759"/>
-          <w:sz w:val="18"/>
-          <w:szCs w:val="18"/>
-          <w:shd w:val="clear" w:color="auto" w:fill="232525"/>
-          <w:lang w:eastAsia="fr-CH"/>
-        </w:rPr>
-        <w:t>csunvb_csu</w:t>
-      </w:r>
-      <w:proofErr w:type="spellEnd"/>
-      <w:r>
-        <w:rPr>
-          <w:rFonts w:ascii="Courier New" w:hAnsi="Courier New" w:cs="Courier New"/>
-          <w:color w:val="6A8759"/>
-          <w:sz w:val="18"/>
-          <w:szCs w:val="18"/>
-          <w:shd w:val="clear" w:color="auto" w:fill="232525"/>
-          <w:lang w:eastAsia="fr-CH"/>
-        </w:rPr>
-        <w:t>"</w:t>
-      </w:r>
-      <w:r>
-        <w:rPr>
-          <w:rFonts w:ascii="Courier New" w:hAnsi="Courier New" w:cs="Courier New"/>
-          <w:color w:val="CC7832"/>
-          <w:sz w:val="18"/>
-          <w:szCs w:val="18"/>
-          <w:shd w:val="clear" w:color="auto" w:fill="232525"/>
-          <w:lang w:eastAsia="fr-CH"/>
-        </w:rPr>
-        <w:t>;</w:t>
-      </w:r>
-      <w:r>
-        <w:rPr>
-          <w:rFonts w:ascii="Courier New" w:hAnsi="Courier New" w:cs="Courier New"/>
-          <w:color w:val="CC7832"/>
-          <w:sz w:val="18"/>
-          <w:szCs w:val="18"/>
-          <w:shd w:val="clear" w:color="auto" w:fill="232525"/>
-          <w:lang w:eastAsia="fr-CH"/>
-        </w:rPr>
-        <w:br/>
-      </w:r>
-      <w:r>
-        <w:rPr>
-          <w:rFonts w:ascii="Courier New" w:hAnsi="Courier New" w:cs="Courier New"/>
-          <w:color w:val="9876AA"/>
-          <w:sz w:val="18"/>
-          <w:szCs w:val="18"/>
-          <w:shd w:val="clear" w:color="auto" w:fill="232525"/>
-          <w:lang w:eastAsia="fr-CH"/>
-        </w:rPr>
-        <w:t>$</w:t>
-      </w:r>
-      <w:proofErr w:type="spellStart"/>
-      <w:r>
-        <w:rPr>
-          <w:rFonts w:ascii="Courier New" w:hAnsi="Courier New" w:cs="Courier New"/>
-          <w:color w:val="9876AA"/>
-          <w:sz w:val="18"/>
-          <w:szCs w:val="18"/>
-          <w:shd w:val="clear" w:color="auto" w:fill="232525"/>
-          <w:lang w:eastAsia="fr-CH"/>
-        </w:rPr>
-        <w:t>pass</w:t>
-      </w:r>
-      <w:proofErr w:type="spellEnd"/>
-      <w:r>
-        <w:rPr>
-          <w:rFonts w:ascii="Courier New" w:hAnsi="Courier New" w:cs="Courier New"/>
-          <w:color w:val="A9B7C6"/>
-          <w:sz w:val="18"/>
-          <w:szCs w:val="18"/>
-          <w:shd w:val="clear" w:color="auto" w:fill="232525"/>
-          <w:lang w:eastAsia="fr-CH"/>
-        </w:rPr>
-        <w:t>=</w:t>
-      </w:r>
-      <w:r>
-        <w:rPr>
-          <w:rFonts w:ascii="Courier New" w:hAnsi="Courier New" w:cs="Courier New"/>
-          <w:color w:val="6A8759"/>
-          <w:sz w:val="18"/>
-          <w:szCs w:val="18"/>
-          <w:shd w:val="clear" w:color="auto" w:fill="232525"/>
-          <w:lang w:eastAsia="fr-CH"/>
-        </w:rPr>
-        <w:t>"Csunvb22."</w:t>
-      </w:r>
-      <w:r>
-        <w:rPr>
-          <w:rFonts w:ascii="Courier New" w:hAnsi="Courier New" w:cs="Courier New"/>
-          <w:color w:val="CC7832"/>
-          <w:sz w:val="18"/>
-          <w:szCs w:val="18"/>
-          <w:shd w:val="clear" w:color="auto" w:fill="232525"/>
-          <w:lang w:eastAsia="fr-CH"/>
-        </w:rPr>
-        <w:t>;</w:t>
-      </w:r>
-    </w:p>
-    <w:p>
-      <w:pPr>
-        <w:pStyle w:val="Paragraphedeliste"/>
-      </w:pPr>
-      <w:bookmarkStart w:id="0" w:name="_GoBack"/>
-      <w:bookmarkEnd w:id="0"/>
-    </w:p>
-    <w:p>
-      <w:pPr>
         <w:pStyle w:val="Titre2"/>
       </w:pPr>
       <w:r>
@@ -676,7 +301,13 @@
     </w:p>
     <w:p>
       <w:r>
-        <w:t>Le schéma et les données sur MYSQL WORKBENCH</w:t>
+        <w:t>Le schéma</w:t>
+      </w:r>
+      <w:r>
+        <w:t xml:space="preserve"> et les données</w:t>
+      </w:r>
+      <w:r>
+        <w:t xml:space="preserve"> sur MYSQL WORKBENCH</w:t>
       </w:r>
     </w:p>
     <w:p>
@@ -737,7 +368,6 @@
         </w:numPr>
       </w:pPr>
       <w:r>
-        <w:lastRenderedPageBreak/>
         <w:t xml:space="preserve">Aller sur </w:t>
       </w:r>
       <w:proofErr w:type="spellStart"/>
@@ -2307,55 +1937,6 @@
       <w:lang w:eastAsia="fr-FR"/>
     </w:rPr>
   </w:style>
-  <w:style w:type="paragraph" w:styleId="PrformatHTML">
-    <w:name w:val="HTML Preformatted"/>
-    <w:basedOn w:val="Normal"/>
-    <w:link w:val="PrformatHTMLCar"/>
-    <w:uiPriority w:val="99"/>
-    <w:semiHidden/>
-    <w:unhideWhenUsed/>
-    <w:rsid w:val="00924CFF"/>
-    <w:pPr>
-      <w:tabs>
-        <w:tab w:val="left" w:pos="916"/>
-        <w:tab w:val="left" w:pos="1832"/>
-        <w:tab w:val="left" w:pos="2748"/>
-        <w:tab w:val="left" w:pos="3664"/>
-        <w:tab w:val="left" w:pos="4580"/>
-        <w:tab w:val="left" w:pos="5496"/>
-        <w:tab w:val="left" w:pos="6412"/>
-        <w:tab w:val="left" w:pos="7328"/>
-        <w:tab w:val="left" w:pos="8244"/>
-        <w:tab w:val="left" w:pos="9160"/>
-        <w:tab w:val="left" w:pos="10076"/>
-        <w:tab w:val="left" w:pos="10992"/>
-        <w:tab w:val="left" w:pos="11908"/>
-        <w:tab w:val="left" w:pos="12824"/>
-        <w:tab w:val="left" w:pos="13740"/>
-        <w:tab w:val="left" w:pos="14656"/>
-      </w:tabs>
-    </w:pPr>
-    <w:rPr>
-      <w:rFonts w:ascii="Courier New" w:hAnsi="Courier New" w:cs="Courier New"/>
-      <w:sz w:val="20"/>
-      <w:szCs w:val="20"/>
-      <w:lang w:eastAsia="fr-CH"/>
-    </w:rPr>
-  </w:style>
-  <w:style w:type="character" w:customStyle="1" w:styleId="PrformatHTMLCar">
-    <w:name w:val="Préformaté HTML Car"/>
-    <w:basedOn w:val="Policepardfaut"/>
-    <w:link w:val="PrformatHTML"/>
-    <w:uiPriority w:val="99"/>
-    <w:semiHidden/>
-    <w:rsid w:val="00924CFF"/>
-    <w:rPr>
-      <w:rFonts w:ascii="Courier New" w:eastAsia="Times New Roman" w:hAnsi="Courier New" w:cs="Courier New"/>
-      <w:sz w:val="20"/>
-      <w:szCs w:val="20"/>
-      <w:lang w:eastAsia="fr-CH"/>
-    </w:rPr>
-  </w:style>
 </w:styles>
 </file>
 

</xml_diff>

<commit_message>
Mise a jours de la DOC
</commit_message>
<xml_diff>
--- a/Doc/Documentation_MAJ_CSU.docx
+++ b/Doc/Documentation_MAJ_CSU.docx
@@ -80,6 +80,28 @@
     <w:p>
       <w:r>
         <w:t>Connexion FTP</w:t>
+      </w:r>
+      <w:r>
+        <w:t xml:space="preserve"> (</w:t>
+      </w:r>
+      <w:proofErr w:type="spellStart"/>
+      <w:r>
+        <w:t>WinSCP</w:t>
+      </w:r>
+      <w:proofErr w:type="spellEnd"/>
+      <w:r>
+        <w:t>/</w:t>
+      </w:r>
+      <w:r>
+        <w:t xml:space="preserve"> </w:t>
+      </w:r>
+      <w:r>
+        <w:t>FileZilla</w:t>
+      </w:r>
+      <w:bookmarkStart w:id="0" w:name="_GoBack"/>
+      <w:bookmarkEnd w:id="0"/>
+      <w:r>
+        <w:t>)</w:t>
       </w:r>
     </w:p>
     <w:p>
@@ -187,15 +209,10 @@
     </w:p>
     <w:p>
       <w:r>
-        <w:t xml:space="preserve">Le </w:t>
-      </w:r>
-      <w:proofErr w:type="spellStart"/>
-      <w:r>
-        <w:t>ropos</w:t>
-      </w:r>
-      <w:proofErr w:type="spellEnd"/>
-      <w:r>
-        <w:t xml:space="preserve"> </w:t>
+        <w:t>Le re</w:t>
+      </w:r>
+      <w:r>
+        <w:t xml:space="preserve">pos </w:t>
       </w:r>
       <w:proofErr w:type="spellStart"/>
       <w:r>
@@ -225,10 +242,7 @@
       <w:proofErr w:type="spellEnd"/>
       <w:proofErr w:type="gramEnd"/>
     </w:p>
-    <w:p>
-      <w:bookmarkStart w:id="0" w:name="_GoBack"/>
-      <w:bookmarkEnd w:id="0"/>
-    </w:p>
+    <w:p/>
     <w:p>
       <w:pPr>
         <w:pStyle w:val="Paragraphedeliste"/>
@@ -275,9 +289,11 @@
       <w:r>
         <w:t xml:space="preserve"> </w:t>
       </w:r>
-      <w:r>
-        <w:t>json2db.php</w:t>
-      </w:r>
+      <w:proofErr w:type="spellStart"/>
+      <w:r>
+        <w:t>DATA.sql</w:t>
+      </w:r>
+      <w:proofErr w:type="spellEnd"/>
       <w:r>
         <w:t xml:space="preserve"> qui </w:t>
       </w:r>
@@ -331,6 +347,28 @@
         <w:t>Se connecter au site web via un client FTP</w:t>
       </w:r>
       <w:r>
+        <w:t xml:space="preserve"> </w:t>
+      </w:r>
+      <w:r>
+        <w:t>(</w:t>
+      </w:r>
+      <w:proofErr w:type="spellStart"/>
+      <w:r>
+        <w:t>WinSCP</w:t>
+      </w:r>
+      <w:proofErr w:type="spellEnd"/>
+      <w:r>
+        <w:t>/</w:t>
+      </w:r>
+      <w:proofErr w:type="spellStart"/>
+      <w:r>
+        <w:t>FileZilla</w:t>
+      </w:r>
+      <w:proofErr w:type="spellEnd"/>
+      <w:r>
+        <w:t>)</w:t>
+      </w:r>
+      <w:r>
         <w:t xml:space="preserve"> et non SFTP</w:t>
       </w:r>
     </w:p>
@@ -345,6 +383,33 @@
       <w:r>
         <w:t xml:space="preserve">Supprimer ou remplacer le site actuel par votre nouvelle version </w:t>
       </w:r>
+      <w:r>
+        <w:t xml:space="preserve">ATTENTION ne supprimer pas le </w:t>
+      </w:r>
+      <w:proofErr w:type="spellStart"/>
+      <w:r>
+        <w:t>node_modules</w:t>
+      </w:r>
+      <w:proofErr w:type="spellEnd"/>
+      <w:r>
+        <w:t xml:space="preserve"> il est lourd il </w:t>
+      </w:r>
+      <w:proofErr w:type="gramStart"/>
+      <w:r>
+        <w:t>ralentiras</w:t>
+      </w:r>
+      <w:proofErr w:type="gramEnd"/>
+      <w:r>
+        <w:t xml:space="preserve"> l’</w:t>
+      </w:r>
+      <w:proofErr w:type="spellStart"/>
+      <w:r>
+        <w:t>upload</w:t>
+      </w:r>
+      <w:proofErr w:type="spellEnd"/>
+      <w:r>
+        <w:t xml:space="preserve"> du site.</w:t>
+      </w:r>
     </w:p>
     <w:p>
       <w:pPr>
@@ -357,6 +422,31 @@
       <w:r>
         <w:t>Ne pas oublier de changer la version</w:t>
       </w:r>
+      <w:r>
+        <w:t xml:space="preserve"> dans le site web</w:t>
+      </w:r>
+    </w:p>
+    <w:p>
+      <w:pPr>
+        <w:pStyle w:val="Paragraphedeliste"/>
+        <w:numPr>
+          <w:ilvl w:val="0"/>
+          <w:numId w:val="3"/>
+        </w:numPr>
+      </w:pPr>
+      <w:r>
+        <w:t xml:space="preserve">Attention de ne pas modifié </w:t>
+      </w:r>
+      <w:proofErr w:type="gramStart"/>
+      <w:r>
+        <w:t>le .</w:t>
+      </w:r>
+      <w:proofErr w:type="spellStart"/>
+      <w:proofErr w:type="gramEnd"/>
+      <w:r>
+        <w:t>Const.php</w:t>
+      </w:r>
+      <w:proofErr w:type="spellEnd"/>
     </w:p>
     <w:p>
       <w:pPr>
@@ -388,10 +478,7 @@
     </w:p>
     <w:p>
       <w:r>
-        <w:t>Important</w:t>
-      </w:r>
-      <w:r>
-        <w:t xml:space="preserve"> </w:t>
+        <w:t xml:space="preserve">Important </w:t>
       </w:r>
       <w:r>
         <w:t xml:space="preserve">pour que le site Fonctionne </w:t>
@@ -407,19 +494,7 @@
       </w:r>
       <w:proofErr w:type="spellEnd"/>
       <w:r>
-        <w:t xml:space="preserve"> doit </w:t>
-      </w:r>
-      <w:r>
-        <w:t>rester</w:t>
-      </w:r>
-      <w:r>
-        <w:t xml:space="preserve"> le </w:t>
-      </w:r>
-      <w:r>
-        <w:t>même</w:t>
-      </w:r>
-      <w:r>
-        <w:t xml:space="preserve"> </w:t>
+        <w:t xml:space="preserve"> doit rester le même </w:t>
       </w:r>
       <w:r>
         <w:t xml:space="preserve">Donc avec comme contenu </w:t>
@@ -892,35 +967,26 @@
         </w:numPr>
       </w:pPr>
       <w:r>
-        <w:t>Ensuite Exporter vos données en format SQL</w:t>
-      </w:r>
-      <w:r>
-        <w:t xml:space="preserve"> sur </w:t>
-      </w:r>
-      <w:proofErr w:type="spellStart"/>
-      <w:r>
-        <w:t>Workbench</w:t>
-      </w:r>
-      <w:proofErr w:type="spellEnd"/>
-    </w:p>
-    <w:p>
-      <w:pPr>
-        <w:pStyle w:val="Paragraphedeliste"/>
-        <w:numPr>
-          <w:ilvl w:val="0"/>
-          <w:numId w:val="9"/>
-        </w:numPr>
-      </w:pPr>
-      <w:r>
-        <w:t xml:space="preserve">Aller sur </w:t>
-      </w:r>
-      <w:proofErr w:type="spellStart"/>
-      <w:r>
-        <w:t>PHPMyadmin</w:t>
-      </w:r>
-      <w:proofErr w:type="spellEnd"/>
-      <w:r>
-        <w:t xml:space="preserve"> puis importez vos données comme pour le schéma</w:t>
+        <w:t xml:space="preserve">Ensuite </w:t>
+      </w:r>
+      <w:r>
+        <w:t xml:space="preserve">importé vos données sur </w:t>
+      </w:r>
+      <w:proofErr w:type="spellStart"/>
+      <w:r>
+        <w:t>PHPMyAdmin</w:t>
+      </w:r>
+      <w:proofErr w:type="spellEnd"/>
+      <w:r>
+        <w:t xml:space="preserve"> avec le </w:t>
+      </w:r>
+      <w:proofErr w:type="spellStart"/>
+      <w:r>
+        <w:t>DATA.sql</w:t>
+      </w:r>
+      <w:proofErr w:type="spellEnd"/>
+      <w:r>
+        <w:t xml:space="preserve"> (la procédure est la même que le point 5)</w:t>
       </w:r>
     </w:p>
     <w:sectPr>

</xml_diff>